<commit_message>
Updated document, create PDF version, update base controller to change assess from public to protected
</commit_message>
<xml_diff>
--- a/Documents/OPMSolutionTemplate.docx
+++ b/Documents/OPMSolutionTemplate.docx
@@ -416,6 +416,12 @@
     </w:p>
     <w:sdt>
       <w:sdtPr>
+        <w:rPr>
+          <w:rFonts w:asciiTheme="minorHAnsi" w:eastAsiaTheme="minorHAnsi" w:hAnsiTheme="minorHAnsi" w:cstheme="minorBidi"/>
+          <w:color w:val="auto"/>
+          <w:sz w:val="22"/>
+          <w:szCs w:val="22"/>
+        </w:rPr>
         <w:id w:val="641774334"/>
         <w:docPartObj>
           <w:docPartGallery w:val="Table of Contents"/>
@@ -424,13 +430,9 @@
       </w:sdtPr>
       <w:sdtEndPr>
         <w:rPr>
-          <w:rFonts w:asciiTheme="minorHAnsi" w:eastAsiaTheme="minorHAnsi" w:hAnsiTheme="minorHAnsi" w:cstheme="minorBidi"/>
           <w:b/>
           <w:bCs/>
           <w:noProof/>
-          <w:color w:val="auto"/>
-          <w:sz w:val="22"/>
-          <w:szCs w:val="22"/>
         </w:rPr>
       </w:sdtEndPr>
       <w:sdtContent>
@@ -3579,10 +3581,7 @@
         <w:t xml:space="preserve"> on any other layer or project.</w:t>
       </w:r>
       <w:r>
-        <w:t xml:space="preserve"> </w:t>
-      </w:r>
-      <w:r>
-        <w:t>This layer is a .NET 6 Class Project.</w:t>
+        <w:t xml:space="preserve"> This layer is a .NET 6 Class Project.</w:t>
       </w:r>
     </w:p>
     <w:p>
@@ -4419,10 +4418,7 @@
         <w:t>.</w:t>
       </w:r>
       <w:r>
-        <w:t xml:space="preserve"> </w:t>
-      </w:r>
-      <w:r>
-        <w:t>This layer is a .NET 6 Class Project.</w:t>
+        <w:t xml:space="preserve"> This layer is a .NET 6 Class Project.</w:t>
       </w:r>
     </w:p>
     <w:p>
@@ -4436,10 +4432,7 @@
         <w:t xml:space="preserve"> layer</w:t>
       </w:r>
       <w:r>
-        <w:t xml:space="preserve"> </w:t>
-      </w:r>
-      <w:r>
-        <w:t>contains these folders:</w:t>
+        <w:t xml:space="preserve"> contains these folders:</w:t>
       </w:r>
     </w:p>
     <w:p>
@@ -4730,16 +4723,7 @@
         <w:t xml:space="preserve">external databases, email services, </w:t>
       </w:r>
       <w:r>
-        <w:t xml:space="preserve">external application endpoints, etc. </w:t>
-      </w:r>
-      <w:r>
-        <w:t xml:space="preserve">This project contains the implementations of the </w:t>
-      </w:r>
-      <w:r>
-        <w:t>service</w:t>
-      </w:r>
-      <w:r>
-        <w:t xml:space="preserve">-related interfaces (e.g., </w:t>
+        <w:t xml:space="preserve">external application endpoints, etc. This project contains the implementations of the service-related interfaces (e.g., </w:t>
       </w:r>
       <w:r>
         <w:t>Email Service</w:t>
@@ -4748,10 +4732,7 @@
         <w:t>) that are defined in the Domain project</w:t>
       </w:r>
       <w:r>
-        <w:t xml:space="preserve">. </w:t>
-      </w:r>
-      <w:r>
-        <w:t>This layer is a .NET 6 Class Project.</w:t>
+        <w:t>. This layer is a .NET 6 Class Project.</w:t>
       </w:r>
     </w:p>
     <w:p>
@@ -4759,13 +4740,7 @@
         <w:spacing w:after="0"/>
       </w:pPr>
       <w:r>
-        <w:t xml:space="preserve">The </w:t>
-      </w:r>
-      <w:r>
-        <w:t>service</w:t>
-      </w:r>
-      <w:r>
-        <w:t xml:space="preserve"> layer contains these folders:</w:t>
+        <w:t>The service layer contains these folders:</w:t>
       </w:r>
     </w:p>
     <w:p>
@@ -4979,10 +4954,7 @@
         <w:t>s</w:t>
       </w:r>
       <w:r>
-        <w:t xml:space="preserve"> </w:t>
-      </w:r>
-      <w:r>
-        <w:t>these folders</w:t>
+        <w:t xml:space="preserve"> these folders</w:t>
       </w:r>
       <w:r>
         <w:t>:</w:t>
@@ -5066,16 +5038,7 @@
     </w:p>
     <w:p>
       <w:r>
-        <w:t xml:space="preserve">This folder contains extension classes for the Web API project. There are currently seven files in this folder. These service configuration classes will be loaded when the application, </w:t>
-      </w:r>
-      <w:r>
-        <w:t>will automatically be loaded at the solution startup</w:t>
-      </w:r>
-      <w:r>
-        <w:t>.</w:t>
-      </w:r>
-      <w:r>
-        <w:t xml:space="preserve"> Using this class keep the “</w:t>
+        <w:t>This folder contains extension classes for the Web API project. There are currently seven files in this folder. These service configuration classes will be loaded when the application, will automatically be loaded at the solution startup. Using this class keep the “</w:t>
       </w:r>
       <w:proofErr w:type="spellStart"/>
       <w:r>

</xml_diff>